<commit_message>
Act funcion disparo y bitacora
</commit_message>
<xml_diff>
--- a/Proyecto II/Bitácora Eduardo.docx
+++ b/Proyecto II/Bitácora Eduardo.docx
@@ -53,8 +53,18 @@
           <w:sz w:val="24"/>
           <w:szCs w:val="24"/>
         </w:rPr>
-        <w:t>Autor: Eduardo Bolívar Minguet</w:t>
-      </w:r>
+        <w:t xml:space="preserve">Autor: Eduardo Bolívar </w:t>
+      </w:r>
+      <w:proofErr w:type="spellStart"/>
+      <w:r>
+        <w:rPr>
+          <w:rFonts w:ascii="Arial" w:hAnsi="Arial" w:cs="Arial"/>
+          <w:sz w:val="24"/>
+          <w:szCs w:val="24"/>
+        </w:rPr>
+        <w:t>Minguet</w:t>
+      </w:r>
+      <w:proofErr w:type="spellEnd"/>
     </w:p>
     <w:p>
       <w:pPr>
@@ -156,7 +166,97 @@
           <w:szCs w:val="24"/>
         </w:rPr>
         <w:tab/>
-        <w:t>Creé las primeras ventanas del programa. Se definió la ventana del menú principal, donde puede verse el título, los botones que llevan a los dos modos de juego, a la configuración, a la pantalla de puntajes, la pantalla de about, y el botón de cerrar el juego. Descargué una imagen de fondo espacial alusiva a la temática y un fondo musical de la franquicia Star Wars. Se crearon las funciones de movimiento de la nave principal, una función para cargar las imágenes, y una función para cambiar la imagen dependiendo de la ubicación en la que se encuentre dentro de la pantalla. Todo lo anterior se creó principalmente con Tkinter y para efectos de sonido se utilizó Pygame. Se usó una función para que sirva de puente y elegir el modo de juego deseado. Se cargó una imagen a la pantalla de juego.</w:t>
+        <w:t xml:space="preserve">Creé las primeras ventanas del programa. Se definió la ventana del menú principal, donde puede verse el título, los botones que llevan a los dos modos de juego, a la configuración, a la pantalla de puntajes, la pantalla de </w:t>
+      </w:r>
+      <w:proofErr w:type="spellStart"/>
+      <w:r>
+        <w:rPr>
+          <w:rFonts w:ascii="Arial" w:hAnsi="Arial" w:cs="Arial"/>
+          <w:sz w:val="24"/>
+          <w:szCs w:val="24"/>
+        </w:rPr>
+        <w:t>about</w:t>
+      </w:r>
+      <w:proofErr w:type="spellEnd"/>
+      <w:r>
+        <w:rPr>
+          <w:rFonts w:ascii="Arial" w:hAnsi="Arial" w:cs="Arial"/>
+          <w:sz w:val="24"/>
+          <w:szCs w:val="24"/>
+        </w:rPr>
+        <w:t xml:space="preserve">, y el botón de cerrar el juego. Descargué una imagen de fondo espacial alusiva a la temática y un fondo musical de la franquicia </w:t>
+      </w:r>
+      <w:proofErr w:type="spellStart"/>
+      <w:r>
+        <w:rPr>
+          <w:rFonts w:ascii="Arial" w:hAnsi="Arial" w:cs="Arial"/>
+          <w:sz w:val="24"/>
+          <w:szCs w:val="24"/>
+        </w:rPr>
+        <w:t>Star</w:t>
+      </w:r>
+      <w:proofErr w:type="spellEnd"/>
+      <w:r>
+        <w:rPr>
+          <w:rFonts w:ascii="Arial" w:hAnsi="Arial" w:cs="Arial"/>
+          <w:sz w:val="24"/>
+          <w:szCs w:val="24"/>
+        </w:rPr>
+        <w:t xml:space="preserve"> </w:t>
+      </w:r>
+      <w:proofErr w:type="spellStart"/>
+      <w:r>
+        <w:rPr>
+          <w:rFonts w:ascii="Arial" w:hAnsi="Arial" w:cs="Arial"/>
+          <w:sz w:val="24"/>
+          <w:szCs w:val="24"/>
+        </w:rPr>
+        <w:t>Wars</w:t>
+      </w:r>
+      <w:proofErr w:type="spellEnd"/>
+      <w:r>
+        <w:rPr>
+          <w:rFonts w:ascii="Arial" w:hAnsi="Arial" w:cs="Arial"/>
+          <w:sz w:val="24"/>
+          <w:szCs w:val="24"/>
+        </w:rPr>
+        <w:t xml:space="preserve">. Se crearon las funciones de movimiento de la nave principal, una función para cargar las imágenes, y una función para cambiar la imagen dependiendo de la ubicación en la que se encuentre dentro de la pantalla. Todo lo anterior se creó principalmente con </w:t>
+      </w:r>
+      <w:proofErr w:type="spellStart"/>
+      <w:r>
+        <w:rPr>
+          <w:rFonts w:ascii="Arial" w:hAnsi="Arial" w:cs="Arial"/>
+          <w:sz w:val="24"/>
+          <w:szCs w:val="24"/>
+        </w:rPr>
+        <w:t>Tkinter</w:t>
+      </w:r>
+      <w:proofErr w:type="spellEnd"/>
+      <w:r>
+        <w:rPr>
+          <w:rFonts w:ascii="Arial" w:hAnsi="Arial" w:cs="Arial"/>
+          <w:sz w:val="24"/>
+          <w:szCs w:val="24"/>
+        </w:rPr>
+        <w:t xml:space="preserve"> y para efectos de sonido se utilizó </w:t>
+      </w:r>
+      <w:proofErr w:type="spellStart"/>
+      <w:r>
+        <w:rPr>
+          <w:rFonts w:ascii="Arial" w:hAnsi="Arial" w:cs="Arial"/>
+          <w:sz w:val="24"/>
+          <w:szCs w:val="24"/>
+        </w:rPr>
+        <w:t>Pygame</w:t>
+      </w:r>
+      <w:proofErr w:type="spellEnd"/>
+      <w:r>
+        <w:rPr>
+          <w:rFonts w:ascii="Arial" w:hAnsi="Arial" w:cs="Arial"/>
+          <w:sz w:val="24"/>
+          <w:szCs w:val="24"/>
+        </w:rPr>
+        <w:t>. Se usó una función para que sirva de puente y elegir el modo de juego deseado. Se cargó una imagen a la pantalla de juego.</w:t>
       </w:r>
     </w:p>
     <w:p>
@@ -620,6 +720,78 @@
           <w:szCs w:val="24"/>
         </w:rPr>
         <w:t>Se crearon y moldearon tres tipos de imágenes para el disparo de la nave: cuando se encuentre en el centro, a la derecha, y a la izquierda.</w:t>
+      </w:r>
+    </w:p>
+    <w:p>
+      <w:pPr>
+        <w:jc w:val="both"/>
+        <w:rPr>
+          <w:rFonts w:ascii="Arial" w:hAnsi="Arial" w:cs="Arial"/>
+          <w:b/>
+          <w:bCs/>
+          <w:sz w:val="24"/>
+          <w:szCs w:val="24"/>
+        </w:rPr>
+      </w:pPr>
+      <w:r>
+        <w:rPr>
+          <w:rFonts w:ascii="Arial" w:hAnsi="Arial" w:cs="Arial"/>
+          <w:b/>
+          <w:bCs/>
+          <w:sz w:val="24"/>
+          <w:szCs w:val="24"/>
+        </w:rPr>
+        <w:t xml:space="preserve">28/7/2020: </w:t>
+      </w:r>
+    </w:p>
+    <w:p>
+      <w:pPr>
+        <w:jc w:val="both"/>
+        <w:rPr>
+          <w:rFonts w:ascii="Arial" w:hAnsi="Arial" w:cs="Arial"/>
+          <w:b/>
+          <w:bCs/>
+          <w:sz w:val="24"/>
+          <w:szCs w:val="24"/>
+        </w:rPr>
+      </w:pPr>
+      <w:r>
+        <w:rPr>
+          <w:rFonts w:ascii="Arial" w:hAnsi="Arial" w:cs="Arial"/>
+          <w:b/>
+          <w:bCs/>
+          <w:sz w:val="24"/>
+          <w:szCs w:val="24"/>
+        </w:rPr>
+        <w:t xml:space="preserve">8:31 p.m. </w:t>
+      </w:r>
+    </w:p>
+    <w:p>
+      <w:pPr>
+        <w:jc w:val="both"/>
+        <w:rPr>
+          <w:rFonts w:ascii="Arial" w:hAnsi="Arial" w:cs="Arial"/>
+          <w:sz w:val="24"/>
+          <w:szCs w:val="24"/>
+        </w:rPr>
+      </w:pPr>
+      <w:r>
+        <w:rPr>
+          <w:rFonts w:ascii="Arial" w:hAnsi="Arial" w:cs="Arial"/>
+          <w:b/>
+          <w:bCs/>
+          <w:sz w:val="24"/>
+          <w:szCs w:val="24"/>
+        </w:rPr>
+        <w:tab/>
+      </w:r>
+      <w:r>
+        <w:rPr>
+          <w:rFonts w:ascii="Arial" w:hAnsi="Arial" w:cs="Arial"/>
+          <w:sz w:val="24"/>
+          <w:szCs w:val="24"/>
+        </w:rPr>
+        <w:t xml:space="preserve">Se definió la función para generar el disparo de la nave dependiendo de la coordenada en la que esta se encontrara. </w:t>
       </w:r>
       <w:bookmarkStart w:id="0" w:name="_GoBack"/>
       <w:bookmarkEnd w:id="0"/>

</xml_diff>